<commit_message>
Hooray for end of Week 10
</commit_message>
<xml_diff>
--- a/Lab/5/Lab5.docx
+++ b/Lab/5/Lab5.docx
@@ -1074,23 +1074,7 @@
           <w:sz w:val="20"/>
         </w:rPr>
         <w:lastRenderedPageBreak/>
-        <w:t xml:space="preserve">       PATH environment variable, or if it is unset, it creates server handles for all the visible transports from /</w:t>
-      </w:r>
-      <w:proofErr w:type="spellStart"/>
-      <w:r>
-        <w:rPr>
-          <w:rFonts w:ascii="Times New Roman" w:hAnsi="Times New Roman" w:cs="Times New Roman"/>
-          <w:sz w:val="20"/>
-        </w:rPr>
-        <w:t>etc</w:t>
-      </w:r>
-      <w:proofErr w:type="spellEnd"/>
-      <w:r>
-        <w:rPr>
-          <w:rFonts w:ascii="Times New Roman" w:hAnsi="Times New Roman" w:cs="Times New Roman"/>
-          <w:sz w:val="20"/>
-        </w:rPr>
-        <w:t>/</w:t>
+        <w:t xml:space="preserve">       PATH environment variable, or if it is unset, it creates server handles for all the visible transports from /etc/</w:t>
       </w:r>
       <w:proofErr w:type="spellStart"/>
       <w:r>
@@ -20291,8 +20275,6 @@
           <w:rFonts w:ascii="Courier New" w:hAnsi="Courier New" w:cs="Courier New"/>
         </w:rPr>
       </w:pPr>
-      <w:bookmarkStart w:id="0" w:name="_GoBack"/>
-      <w:bookmarkEnd w:id="0"/>
     </w:p>
     <w:p>
       <w:pPr>
@@ -20371,6 +20353,116 @@
           <w:sz w:val="20"/>
         </w:rPr>
       </w:pPr>
+    </w:p>
+    <w:p>
+      <w:pPr>
+        <w:tabs>
+          <w:tab w:val="left" w:pos="1140"/>
+        </w:tabs>
+        <w:spacing w:line="240" w:lineRule="auto"/>
+        <w:rPr>
+          <w:rFonts w:ascii="Times New Roman" w:hAnsi="Times New Roman" w:cs="Times New Roman"/>
+          <w:b/>
+          <w:sz w:val="20"/>
+        </w:rPr>
+      </w:pPr>
+    </w:p>
+    <w:p>
+      <w:pPr>
+        <w:tabs>
+          <w:tab w:val="left" w:pos="1140"/>
+        </w:tabs>
+        <w:spacing w:line="240" w:lineRule="auto"/>
+        <w:rPr>
+          <w:rFonts w:ascii="Times New Roman" w:hAnsi="Times New Roman" w:cs="Times New Roman"/>
+          <w:b/>
+          <w:sz w:val="20"/>
+        </w:rPr>
+      </w:pPr>
+      <w:r>
+        <w:rPr>
+          <w:rFonts w:ascii="Times New Roman" w:hAnsi="Times New Roman" w:cs="Times New Roman"/>
+          <w:b/>
+          <w:sz w:val="20"/>
+        </w:rPr>
+        <w:t xml:space="preserve">Reflection: </w:t>
+      </w:r>
+    </w:p>
+    <w:p>
+      <w:pPr>
+        <w:tabs>
+          <w:tab w:val="left" w:pos="1140"/>
+        </w:tabs>
+        <w:spacing w:line="240" w:lineRule="auto"/>
+        <w:rPr>
+          <w:rFonts w:ascii="Times New Roman" w:hAnsi="Times New Roman" w:cs="Times New Roman"/>
+          <w:sz w:val="20"/>
+        </w:rPr>
+      </w:pPr>
+      <w:r>
+        <w:rPr>
+          <w:rFonts w:ascii="Times New Roman" w:hAnsi="Times New Roman" w:cs="Times New Roman"/>
+          <w:sz w:val="20"/>
+        </w:rPr>
+        <w:t xml:space="preserve">Jose and I have completed all sections </w:t>
+      </w:r>
+      <w:proofErr w:type="gramStart"/>
+      <w:r>
+        <w:rPr>
+          <w:rFonts w:ascii="Times New Roman" w:hAnsi="Times New Roman" w:cs="Times New Roman"/>
+          <w:sz w:val="20"/>
+        </w:rPr>
+        <w:t>of  Lab</w:t>
+      </w:r>
+      <w:proofErr w:type="gramEnd"/>
+      <w:r>
+        <w:rPr>
+          <w:rFonts w:ascii="Times New Roman" w:hAnsi="Times New Roman" w:cs="Times New Roman"/>
+          <w:sz w:val="20"/>
+        </w:rPr>
+        <w:t xml:space="preserve"> 5. We managed to setup the random twenty number generator and then extended that information to creating more than one instance of the server on the JBH358 computers. The hardest part of the lab was being able to understand how the server and the client communicated with each other. Although we could’ve read the Manual of RPC-GEN. It was easier to watch the video the </w:t>
+      </w:r>
+      <w:proofErr w:type="spellStart"/>
+      <w:proofErr w:type="gramStart"/>
+      <w:r>
+        <w:rPr>
+          <w:rFonts w:ascii="Times New Roman" w:hAnsi="Times New Roman" w:cs="Times New Roman"/>
+          <w:sz w:val="20"/>
+        </w:rPr>
+        <w:t>Dr.Yu</w:t>
+      </w:r>
+      <w:proofErr w:type="spellEnd"/>
+      <w:proofErr w:type="gramEnd"/>
+      <w:r>
+        <w:rPr>
+          <w:rFonts w:ascii="Times New Roman" w:hAnsi="Times New Roman" w:cs="Times New Roman"/>
+          <w:sz w:val="20"/>
+        </w:rPr>
+        <w:t xml:space="preserve"> posted and follow along with him. By completing this, we successfully implemented the second portion of the lab, and this include the extra credit that was shown to the Teacher Aid. Who marked us off. </w:t>
+      </w:r>
+      <w:bookmarkStart w:id="0" w:name="_GoBack"/>
+      <w:bookmarkEnd w:id="0"/>
+    </w:p>
+    <w:p>
+      <w:pPr>
+        <w:tabs>
+          <w:tab w:val="left" w:pos="1140"/>
+        </w:tabs>
+        <w:spacing w:line="240" w:lineRule="auto"/>
+        <w:rPr>
+          <w:rFonts w:ascii="Times New Roman" w:hAnsi="Times New Roman" w:cs="Times New Roman"/>
+          <w:b/>
+          <w:sz w:val="20"/>
+        </w:rPr>
+      </w:pPr>
+      <w:r>
+        <w:rPr>
+          <w:rFonts w:ascii="Times New Roman" w:hAnsi="Times New Roman" w:cs="Times New Roman"/>
+          <w:b/>
+          <w:sz w:val="20"/>
+        </w:rPr>
+        <w:t xml:space="preserve">In total we think we deserve 30/20 (This includes the extra 10 points, for Extra Credit). </w:t>
+      </w:r>
     </w:p>
     <w:sectPr>
       <w:pgSz w:w="12240" w:h="15840"/>

</xml_diff>